<commit_message>
Ex06 - Typos and commas
</commit_message>
<xml_diff>
--- a/Ex06/ist1102415_Ex06.docx
+++ b/Ex06/ist1102415_Ex06.docx
@@ -9351,25 +9351,41 @@
                                   <w:sz w:val="20"/>
                                   <w:szCs w:val="20"/>
                                 </w:rPr>
-                                <w:t xml:space="preserve"> distribuições normais com </w:t>
+                                <w:t xml:space="preserve"> </w:t>
+                              </w:r>
+                              <w:proofErr w:type="spellStart"/>
+                              <w:r>
+                                <w:rPr>
+                                  <w:sz w:val="20"/>
+                                  <w:szCs w:val="20"/>
+                                </w:rPr>
+                                <w:t>distribuiç</w:t>
                               </w:r>
                             </w:ins>
-                            <w:ins w:id="786" w:author="Eduardo Diogo Francisco Nazário" w:date="2022-06-12T22:15:00Z">
-                              <w:r>
-                                <w:rPr>
-                                  <w:sz w:val="20"/>
-                                  <w:szCs w:val="20"/>
-                                </w:rPr>
-                                <w:t>valor esperado E(X) e Variância Var(X)/n</w:t>
+                            <w:ins w:id="786" w:author="Eduardo Diogo Francisco Nazário" w:date="2022-06-12T23:15:00Z">
+                              <w:r>
+                                <w:rPr>
+                                  <w:sz w:val="20"/>
+                                  <w:szCs w:val="20"/>
+                                </w:rPr>
+                                <w:t>ã</w:t>
                               </w:r>
                             </w:ins>
-                            <w:ins w:id="787" w:author="Eduardo Diogo Francisco Nazário" w:date="2022-06-12T22:16:00Z">
-                              <w:r>
-                                <w:rPr>
-                                  <w:sz w:val="20"/>
-                                  <w:szCs w:val="20"/>
-                                </w:rPr>
-                                <w:t>,</w:t>
+                            <w:ins w:id="787" w:author="Eduardo Diogo Francisco Nazário" w:date="2022-06-12T22:11:00Z">
+                              <w:r>
+                                <w:rPr>
+                                  <w:sz w:val="20"/>
+                                  <w:szCs w:val="20"/>
+                                </w:rPr>
+                                <w:t>s</w:t>
+                              </w:r>
+                              <w:proofErr w:type="spellEnd"/>
+                              <w:r>
+                                <w:rPr>
+                                  <w:sz w:val="20"/>
+                                  <w:szCs w:val="20"/>
+                                </w:rPr>
+                                <w:t xml:space="preserve"> normais com </w:t>
                               </w:r>
                             </w:ins>
                             <w:ins w:id="788" w:author="Eduardo Diogo Francisco Nazário" w:date="2022-06-12T22:15:00Z">
@@ -9378,7 +9394,7 @@
                                   <w:sz w:val="20"/>
                                   <w:szCs w:val="20"/>
                                 </w:rPr>
-                                <w:t xml:space="preserve"> podemos</w:t>
+                                <w:t>valor esperado E(X) e Variância Var(X)/n</w:t>
                               </w:r>
                             </w:ins>
                             <w:ins w:id="789" w:author="Eduardo Diogo Francisco Nazário" w:date="2022-06-12T22:16:00Z">
@@ -9387,10 +9403,28 @@
                                   <w:sz w:val="20"/>
                                   <w:szCs w:val="20"/>
                                 </w:rPr>
+                                <w:t>,</w:t>
+                              </w:r>
+                            </w:ins>
+                            <w:ins w:id="790" w:author="Eduardo Diogo Francisco Nazário" w:date="2022-06-12T22:15:00Z">
+                              <w:r>
+                                <w:rPr>
+                                  <w:sz w:val="20"/>
+                                  <w:szCs w:val="20"/>
+                                </w:rPr>
+                                <w:t xml:space="preserve"> podemos</w:t>
+                              </w:r>
+                            </w:ins>
+                            <w:ins w:id="791" w:author="Eduardo Diogo Francisco Nazário" w:date="2022-06-12T22:16:00Z">
+                              <w:r>
+                                <w:rPr>
+                                  <w:sz w:val="20"/>
+                                  <w:szCs w:val="20"/>
+                                </w:rPr>
                                 <w:t xml:space="preserve"> </w:t>
                               </w:r>
                             </w:ins>
-                            <w:ins w:id="790" w:author="Eduardo Diogo Francisco Nazário" w:date="2022-06-12T22:17:00Z">
+                            <w:ins w:id="792" w:author="Eduardo Diogo Francisco Nazário" w:date="2022-06-12T22:17:00Z">
                               <w:r>
                                 <w:rPr>
                                   <w:sz w:val="20"/>
@@ -9399,7 +9433,7 @@
                                 <w:t>perceber que as amostras tendem a ficar</w:t>
                               </w:r>
                             </w:ins>
-                            <w:ins w:id="791" w:author="Eduardo Diogo Francisco Nazário" w:date="2022-06-12T22:25:00Z">
+                            <w:ins w:id="793" w:author="Eduardo Diogo Francisco Nazário" w:date="2022-06-12T22:25:00Z">
                               <w:r>
                                 <w:rPr>
                                   <w:sz w:val="20"/>
@@ -9408,31 +9442,13 @@
                                 <w:t xml:space="preserve"> distribuídas</w:t>
                               </w:r>
                             </w:ins>
-                            <w:ins w:id="792" w:author="Eduardo Diogo Francisco Nazário" w:date="2022-06-12T22:29:00Z">
+                            <w:ins w:id="794" w:author="Eduardo Diogo Francisco Nazário" w:date="2022-06-12T22:29:00Z">
                               <w:r>
                                 <w:rPr>
                                   <w:sz w:val="20"/>
                                   <w:szCs w:val="20"/>
                                 </w:rPr>
                                 <w:t xml:space="preserve"> de acordo com a curva.</w:t>
-                              </w:r>
-                            </w:ins>
-                            <w:ins w:id="793" w:author="Eduardo Diogo Francisco Nazário" w:date="2022-06-12T22:35:00Z">
-                              <w:r>
-                                <w:rPr>
-                                  <w:sz w:val="20"/>
-                                  <w:szCs w:val="20"/>
-                                </w:rPr>
-                                <w:t xml:space="preserve"> Os </w:t>
-                              </w:r>
-                            </w:ins>
-                            <w:ins w:id="794" w:author="Eduardo Diogo Francisco Nazário" w:date="2022-06-12T22:46:00Z">
-                              <w:r>
-                                <w:rPr>
-                                  <w:sz w:val="20"/>
-                                  <w:szCs w:val="20"/>
-                                </w:rPr>
-                                <w:t>histogramas</w:t>
                               </w:r>
                             </w:ins>
                             <w:ins w:id="795" w:author="Eduardo Diogo Francisco Nazário" w:date="2022-06-12T22:35:00Z">
@@ -9441,7 +9457,14 @@
                                   <w:sz w:val="20"/>
                                   <w:szCs w:val="20"/>
                                 </w:rPr>
-                                <w:t xml:space="preserve"> abaixo são </w:t>
+                                <w:t xml:space="preserve"> </w:t>
+                              </w:r>
+                              <w:r>
+                                <w:rPr>
+                                  <w:sz w:val="20"/>
+                                  <w:szCs w:val="20"/>
+                                </w:rPr>
+                                <w:t xml:space="preserve">Os </w:t>
                               </w:r>
                             </w:ins>
                             <w:ins w:id="796" w:author="Eduardo Diogo Francisco Nazário" w:date="2022-06-12T22:46:00Z">
@@ -9459,48 +9482,16 @@
                                   <w:sz w:val="20"/>
                                   <w:szCs w:val="20"/>
                                 </w:rPr>
-                                <w:t xml:space="preserve"> de densidade (obtidos usando </w:t>
+                                <w:t xml:space="preserve"> abaixo são </w:t>
                               </w:r>
                             </w:ins>
-                            <w:ins w:id="798" w:author="Eduardo Diogo Francisco Nazário" w:date="2022-06-12T22:36:00Z">
-                              <w:r>
-                                <w:rPr>
-                                  <w:sz w:val="20"/>
-                                  <w:szCs w:val="20"/>
-                                </w:rPr>
-                                <w:t xml:space="preserve">y = </w:t>
-                              </w:r>
-                              <w:proofErr w:type="spellStart"/>
-                              <w:r>
-                                <w:rPr>
-                                  <w:sz w:val="20"/>
-                                  <w:szCs w:val="20"/>
-                                </w:rPr>
-                                <w:t>stat</w:t>
-                              </w:r>
-                              <w:proofErr w:type="spellEnd"/>
-                              <w:r>
-                                <w:rPr>
-                                  <w:sz w:val="20"/>
-                                  <w:szCs w:val="20"/>
-                                </w:rPr>
-                                <w:t>(</w:t>
-                              </w:r>
-                              <w:proofErr w:type="spellStart"/>
-                              <w:r>
-                                <w:rPr>
-                                  <w:sz w:val="20"/>
-                                  <w:szCs w:val="20"/>
-                                </w:rPr>
-                                <w:t>density</w:t>
-                              </w:r>
-                              <w:proofErr w:type="spellEnd"/>
-                              <w:r>
-                                <w:rPr>
-                                  <w:sz w:val="20"/>
-                                  <w:szCs w:val="20"/>
-                                </w:rPr>
-                                <w:t>) no código acima</w:t>
+                            <w:ins w:id="798" w:author="Eduardo Diogo Francisco Nazário" w:date="2022-06-12T22:46:00Z">
+                              <w:r>
+                                <w:rPr>
+                                  <w:sz w:val="20"/>
+                                  <w:szCs w:val="20"/>
+                                </w:rPr>
+                                <w:t>histogramas</w:t>
                               </w:r>
                             </w:ins>
                             <w:ins w:id="799" w:author="Eduardo Diogo Francisco Nazário" w:date="2022-06-12T22:35:00Z">
@@ -9509,37 +9500,237 @@
                                   <w:sz w:val="20"/>
                                   <w:szCs w:val="20"/>
                                 </w:rPr>
+                                <w:t xml:space="preserve"> de densidade (obtidos usando</w:t>
+                              </w:r>
+                            </w:ins>
+                            <w:ins w:id="800" w:author="Eduardo Diogo Francisco Nazário" w:date="2022-06-12T23:14:00Z">
+                              <w:r>
+                                <w:rPr>
+                                  <w:sz w:val="20"/>
+                                  <w:szCs w:val="20"/>
+                                </w:rPr>
+                                <w:t xml:space="preserve"> </w:t>
+                              </w:r>
+                            </w:ins>
+                            <w:ins w:id="801" w:author="Eduardo Diogo Francisco Nazário" w:date="2022-06-12T22:36:00Z">
+                              <w:r>
+                                <w:rPr>
+                                  <w:rFonts w:ascii="Andale Mono" w:hAnsi="Andale Mono" w:cs="Courier New"/>
+                                  <w:sz w:val="16"/>
+                                  <w:szCs w:val="16"/>
+                                  <w:rPrChange w:id="802" w:author="Eduardo Diogo Francisco Nazário" w:date="2022-06-12T23:14:00Z">
+                                    <w:rPr>
+                                      <w:sz w:val="20"/>
+                                      <w:szCs w:val="20"/>
+                                    </w:rPr>
+                                  </w:rPrChange>
+                                </w:rPr>
+                                <w:t>y=</w:t>
+                              </w:r>
+                              <w:proofErr w:type="spellStart"/>
+                              <w:r>
+                                <w:rPr>
+                                  <w:rFonts w:ascii="Andale Mono" w:hAnsi="Andale Mono" w:cs="Courier New"/>
+                                  <w:sz w:val="16"/>
+                                  <w:szCs w:val="16"/>
+                                  <w:rPrChange w:id="803" w:author="Eduardo Diogo Francisco Nazário" w:date="2022-06-12T23:14:00Z">
+                                    <w:rPr>
+                                      <w:sz w:val="20"/>
+                                      <w:szCs w:val="20"/>
+                                    </w:rPr>
+                                  </w:rPrChange>
+                                </w:rPr>
+                                <w:t>stat</w:t>
+                              </w:r>
+                              <w:proofErr w:type="spellEnd"/>
+                              <w:r>
+                                <w:rPr>
+                                  <w:rFonts w:ascii="Andale Mono" w:hAnsi="Andale Mono" w:cs="Courier New"/>
+                                  <w:sz w:val="16"/>
+                                  <w:szCs w:val="16"/>
+                                  <w:rPrChange w:id="804" w:author="Eduardo Diogo Francisco Nazário" w:date="2022-06-12T23:14:00Z">
+                                    <w:rPr>
+                                      <w:sz w:val="20"/>
+                                      <w:szCs w:val="20"/>
+                                    </w:rPr>
+                                  </w:rPrChange>
+                                </w:rPr>
+                                <w:t>(</w:t>
+                              </w:r>
+                              <w:proofErr w:type="spellStart"/>
+                              <w:r>
+                                <w:rPr>
+                                  <w:rFonts w:ascii="Andale Mono" w:hAnsi="Andale Mono" w:cs="Courier New"/>
+                                  <w:sz w:val="16"/>
+                                  <w:szCs w:val="16"/>
+                                  <w:rPrChange w:id="805" w:author="Eduardo Diogo Francisco Nazário" w:date="2022-06-12T23:14:00Z">
+                                    <w:rPr>
+                                      <w:sz w:val="20"/>
+                                      <w:szCs w:val="20"/>
+                                    </w:rPr>
+                                  </w:rPrChange>
+                                </w:rPr>
+                                <w:t>density</w:t>
+                              </w:r>
+                              <w:proofErr w:type="spellEnd"/>
+                              <w:r>
+                                <w:rPr>
+                                  <w:rFonts w:ascii="Andale Mono" w:hAnsi="Andale Mono" w:cs="Courier New"/>
+                                  <w:sz w:val="16"/>
+                                  <w:szCs w:val="16"/>
+                                  <w:rPrChange w:id="806" w:author="Eduardo Diogo Francisco Nazário" w:date="2022-06-12T23:14:00Z">
+                                    <w:rPr>
+                                      <w:sz w:val="20"/>
+                                      <w:szCs w:val="20"/>
+                                    </w:rPr>
+                                  </w:rPrChange>
+                                </w:rPr>
                                 <w:t>)</w:t>
                               </w:r>
+                              <w:r>
+                                <w:rPr>
+                                  <w:sz w:val="20"/>
+                                  <w:szCs w:val="20"/>
+                                </w:rPr>
+                                <w:t xml:space="preserve"> no código acima</w:t>
+                              </w:r>
                             </w:ins>
-                            <w:ins w:id="800" w:author="Eduardo Diogo Francisco Nazário" w:date="2022-06-12T22:36:00Z">
-                              <w:r>
-                                <w:rPr>
-                                  <w:sz w:val="20"/>
-                                  <w:szCs w:val="20"/>
-                                </w:rPr>
-                                <w:t>, permitem nos perceber melhor que com o aumento do número de amos</w:t>
+                            <w:ins w:id="807" w:author="Eduardo Diogo Francisco Nazário" w:date="2022-06-12T22:35:00Z">
+                              <w:r>
+                                <w:rPr>
+                                  <w:sz w:val="20"/>
+                                  <w:szCs w:val="20"/>
+                                </w:rPr>
+                                <w:t>)</w:t>
                               </w:r>
                             </w:ins>
-                            <w:ins w:id="801" w:author="Eduardo Diogo Francisco Nazário" w:date="2022-06-12T22:37:00Z">
-                              <w:r>
-                                <w:rPr>
-                                  <w:sz w:val="20"/>
-                                  <w:szCs w:val="20"/>
-                                </w:rPr>
-                                <w:t xml:space="preserve">tras esta </w:t>
+                            <w:ins w:id="808" w:author="Eduardo Diogo Francisco Nazário" w:date="2022-06-12T23:15:00Z">
+                              <w:r>
+                                <w:rPr>
+                                  <w:sz w:val="20"/>
+                                  <w:szCs w:val="20"/>
+                                </w:rPr>
+                                <w:t xml:space="preserve"> e</w:t>
                               </w:r>
                             </w:ins>
-                            <w:ins w:id="802" w:author="Eduardo Diogo Francisco Nazário" w:date="2022-06-12T22:39:00Z">
-                              <w:r>
-                                <w:rPr>
-                                  <w:sz w:val="20"/>
-                                  <w:szCs w:val="20"/>
-                                </w:rPr>
-                                <w:t xml:space="preserve">tendência verifica-se cada vez mais. O </w:t>
+                            <w:ins w:id="809" w:author="Eduardo Diogo Francisco Nazário" w:date="2022-06-12T22:36:00Z">
+                              <w:r>
+                                <w:rPr>
+                                  <w:sz w:val="20"/>
+                                  <w:szCs w:val="20"/>
+                                </w:rPr>
+                                <w:t xml:space="preserve"> permitem</w:t>
                               </w:r>
                             </w:ins>
-                            <w:ins w:id="803" w:author="Eduardo Diogo Francisco Nazário" w:date="2022-06-12T22:40:00Z">
+                            <w:ins w:id="810" w:author="Eduardo Diogo Francisco Nazário" w:date="2022-06-12T23:15:00Z">
+                              <w:r>
+                                <w:rPr>
+                                  <w:sz w:val="20"/>
+                                  <w:szCs w:val="20"/>
+                                </w:rPr>
+                                <w:t>-</w:t>
+                              </w:r>
+                            </w:ins>
+                            <w:ins w:id="811" w:author="Eduardo Diogo Francisco Nazário" w:date="2022-06-12T22:36:00Z">
+                              <w:r>
+                                <w:rPr>
+                                  <w:sz w:val="20"/>
+                                  <w:szCs w:val="20"/>
+                                </w:rPr>
+                                <w:t>nos perceber melhor que</w:t>
+                              </w:r>
+                            </w:ins>
+                            <w:ins w:id="812" w:author="Eduardo Diogo Francisco Nazário" w:date="2022-06-12T23:15:00Z">
+                              <w:r>
+                                <w:rPr>
+                                  <w:sz w:val="20"/>
+                                  <w:szCs w:val="20"/>
+                                </w:rPr>
+                                <w:t>,</w:t>
+                              </w:r>
+                            </w:ins>
+                            <w:ins w:id="813" w:author="Eduardo Diogo Francisco Nazário" w:date="2022-06-12T22:36:00Z">
+                              <w:r>
+                                <w:rPr>
+                                  <w:sz w:val="20"/>
+                                  <w:szCs w:val="20"/>
+                                </w:rPr>
+                                <w:t xml:space="preserve"> com o aumento do número de amos</w:t>
+                              </w:r>
+                            </w:ins>
+                            <w:ins w:id="814" w:author="Eduardo Diogo Francisco Nazário" w:date="2022-06-12T22:37:00Z">
+                              <w:r>
+                                <w:rPr>
+                                  <w:sz w:val="20"/>
+                                  <w:szCs w:val="20"/>
+                                </w:rPr>
+                                <w:t>tras</w:t>
+                              </w:r>
+                            </w:ins>
+                            <w:ins w:id="815" w:author="Eduardo Diogo Francisco Nazário" w:date="2022-06-12T23:16:00Z">
+                              <w:r>
+                                <w:rPr>
+                                  <w:sz w:val="20"/>
+                                  <w:szCs w:val="20"/>
+                                </w:rPr>
+                                <w:t>,</w:t>
+                              </w:r>
+                            </w:ins>
+                            <w:ins w:id="816" w:author="Eduardo Diogo Francisco Nazário" w:date="2022-06-12T22:37:00Z">
+                              <w:r>
+                                <w:rPr>
+                                  <w:sz w:val="20"/>
+                                  <w:szCs w:val="20"/>
+                                </w:rPr>
+                                <w:t xml:space="preserve"> esta </w:t>
+                              </w:r>
+                            </w:ins>
+                            <w:ins w:id="817" w:author="Eduardo Diogo Francisco Nazário" w:date="2022-06-12T22:39:00Z">
+                              <w:r>
+                                <w:rPr>
+                                  <w:sz w:val="20"/>
+                                  <w:szCs w:val="20"/>
+                                </w:rPr>
+                                <w:t>tendência verifica-se cada vez mais</w:t>
+                              </w:r>
+                            </w:ins>
+                            <w:ins w:id="818" w:author="Eduardo Diogo Francisco Nazário" w:date="2022-06-12T23:16:00Z">
+                              <w:r>
+                                <w:rPr>
+                                  <w:sz w:val="20"/>
+                                  <w:szCs w:val="20"/>
+                                </w:rPr>
+                                <w:t>,</w:t>
+                              </w:r>
+                            </w:ins>
+                            <w:ins w:id="819" w:author="Eduardo Diogo Francisco Nazário" w:date="2022-06-12T22:39:00Z">
+                              <w:r>
+                                <w:rPr>
+                                  <w:sz w:val="20"/>
+                                  <w:szCs w:val="20"/>
+                                </w:rPr>
+                                <w:t xml:space="preserve"> </w:t>
+                              </w:r>
+                            </w:ins>
+                            <w:ins w:id="820" w:author="Eduardo Diogo Francisco Nazário" w:date="2022-06-12T23:16:00Z">
+                              <w:r>
+                                <w:rPr>
+                                  <w:sz w:val="20"/>
+                                  <w:szCs w:val="20"/>
+                                </w:rPr>
+                                <w:t>o</w:t>
+                              </w:r>
+                            </w:ins>
+                            <w:ins w:id="821" w:author="Eduardo Diogo Francisco Nazário" w:date="2022-06-12T22:39:00Z">
+                              <w:r>
+                                <w:rPr>
+                                  <w:sz w:val="20"/>
+                                  <w:szCs w:val="20"/>
+                                </w:rPr>
+                                <w:t xml:space="preserve"> </w:t>
+                              </w:r>
+                            </w:ins>
+                            <w:ins w:id="822" w:author="Eduardo Diogo Francisco Nazário" w:date="2022-06-12T22:40:00Z">
                               <w:r>
                                 <w:rPr>
                                   <w:sz w:val="20"/>
@@ -9548,7 +9739,7 @@
                                 <w:t xml:space="preserve">que vai de </w:t>
                               </w:r>
                             </w:ins>
-                            <w:ins w:id="804" w:author="Eduardo Diogo Francisco Nazário" w:date="2022-06-12T22:41:00Z">
+                            <w:ins w:id="823" w:author="Eduardo Diogo Francisco Nazário" w:date="2022-06-12T22:41:00Z">
                               <w:r>
                                 <w:rPr>
                                   <w:sz w:val="20"/>
@@ -9557,7 +9748,7 @@
                                 <w:t xml:space="preserve">encontro </w:t>
                               </w:r>
                             </w:ins>
-                            <w:ins w:id="805" w:author="Eduardo Diogo Francisco Nazário" w:date="2022-06-12T22:44:00Z">
+                            <w:ins w:id="824" w:author="Eduardo Diogo Francisco Nazário" w:date="2022-06-12T22:44:00Z">
                               <w:r>
                                 <w:rPr>
                                   <w:sz w:val="20"/>
@@ -9566,7 +9757,7 @@
                                 <w:t>a</w:t>
                               </w:r>
                             </w:ins>
-                            <w:ins w:id="806" w:author="Eduardo Diogo Francisco Nazário" w:date="2022-06-12T22:39:00Z">
+                            <w:ins w:id="825" w:author="Eduardo Diogo Francisco Nazário" w:date="2022-06-12T22:39:00Z">
                               <w:r>
                                 <w:rPr>
                                   <w:sz w:val="20"/>
@@ -9575,7 +9766,7 @@
                                 <w:t>o teorema do limite central</w:t>
                               </w:r>
                             </w:ins>
-                            <w:ins w:id="807" w:author="Eduardo Diogo Francisco Nazário" w:date="2022-06-12T22:42:00Z">
+                            <w:ins w:id="826" w:author="Eduardo Diogo Francisco Nazário" w:date="2022-06-12T22:42:00Z">
                               <w:r>
                                 <w:rPr>
                                   <w:sz w:val="20"/>
@@ -9584,7 +9775,7 @@
                                 <w:t>.</w:t>
                               </w:r>
                             </w:ins>
-                            <w:del w:id="808" w:author="Eduardo Diogo Francisco Nazário" w:date="2022-06-12T01:54:00Z">
+                            <w:del w:id="827" w:author="Eduardo Diogo Francisco Nazário" w:date="2022-06-12T01:54:00Z">
                               <w:r>
                                 <w:rPr>
                                   <w:sz w:val="20"/>
@@ -9716,7 +9907,7 @@
                           <w:p>
                             <w:pPr>
                               <w:rPr>
-                                <w:ins w:id="809" w:author="Eduardo Diogo Francisco Nazário" w:date="2022-06-12T22:35:00Z"/>
+                                <w:ins w:id="828" w:author="Eduardo Diogo Francisco Nazário" w:date="2022-06-12T22:35:00Z"/>
                                 <w:sz w:val="20"/>
                                 <w:szCs w:val="20"/>
                               </w:rPr>
@@ -9725,7 +9916,7 @@
                           <w:p>
                             <w:pPr>
                               <w:rPr>
-                                <w:ins w:id="810" w:author="Eduardo Diogo Francisco Nazário" w:date="2022-06-12T22:35:00Z"/>
+                                <w:ins w:id="829" w:author="Eduardo Diogo Francisco Nazário" w:date="2022-06-12T22:35:00Z"/>
                                 <w:sz w:val="20"/>
                                 <w:szCs w:val="20"/>
                               </w:rPr>
@@ -9734,7 +9925,7 @@
                           <w:p>
                             <w:pPr>
                               <w:rPr>
-                                <w:del w:id="811" w:author="Eduardo Diogo Francisco Nazário" w:date="2022-06-12T22:03:00Z"/>
+                                <w:del w:id="830" w:author="Eduardo Diogo Francisco Nazário" w:date="2022-06-12T22:03:00Z"/>
                                 <w:sz w:val="20"/>
                                 <w:szCs w:val="20"/>
                               </w:rPr>
@@ -9743,12 +9934,12 @@
                           <w:p>
                             <w:pPr>
                               <w:rPr>
-                                <w:del w:id="812" w:author="Eduardo Diogo Francisco Nazário" w:date="2022-06-11T13:46:00Z"/>
+                                <w:del w:id="831" w:author="Eduardo Diogo Francisco Nazário" w:date="2022-06-11T13:46:00Z"/>
                                 <w:sz w:val="20"/>
                                 <w:szCs w:val="20"/>
                               </w:rPr>
                             </w:pPr>
-                            <w:del w:id="813" w:author="Eduardo Diogo Francisco Nazário" w:date="2022-06-12T02:03:00Z">
+                            <w:del w:id="832" w:author="Eduardo Diogo Francisco Nazário" w:date="2022-06-12T02:03:00Z">
                               <w:r>
                                 <w:rPr>
                                   <w:sz w:val="20"/>
@@ -9757,7 +9948,7 @@
                                 <w:delText>P</w:delText>
                               </w:r>
                             </w:del>
-                            <w:del w:id="814" w:author="Eduardo Diogo Francisco Nazário" w:date="2022-06-12T22:03:00Z">
+                            <w:del w:id="833" w:author="Eduardo Diogo Francisco Nazário" w:date="2022-06-12T22:03:00Z">
                               <w:r>
                                 <w:rPr>
                                   <w:sz w:val="20"/>
@@ -9766,7 +9957,7 @@
                                 <w:delText xml:space="preserve">odemos facilmente verificar </w:delText>
                               </w:r>
                             </w:del>
-                            <w:del w:id="815" w:author="Eduardo Diogo Francisco Nazário" w:date="2022-06-12T03:25:00Z">
+                            <w:del w:id="834" w:author="Eduardo Diogo Francisco Nazário" w:date="2022-06-12T03:25:00Z">
                               <w:r>
                                 <w:rPr>
                                   <w:sz w:val="20"/>
@@ -9775,7 +9966,7 @@
                                 <w:delText xml:space="preserve">que </w:delText>
                               </w:r>
                             </w:del>
-                            <w:del w:id="816" w:author="Eduardo Diogo Francisco Nazário" w:date="2022-06-12T02:05:00Z">
+                            <w:del w:id="835" w:author="Eduardo Diogo Francisco Nazário" w:date="2022-06-12T02:05:00Z">
                               <w:r>
                                 <w:rPr>
                                   <w:sz w:val="20"/>
@@ -9784,7 +9975,7 @@
                                 <w:delText xml:space="preserve">existe uma grande diferença na EMV entre os elementos do sexo masculino e feminino, </w:delText>
                               </w:r>
                             </w:del>
-                            <w:del w:id="817" w:author="Eduardo Diogo Francisco Nazário" w:date="2022-06-11T13:33:00Z">
+                            <w:del w:id="836" w:author="Eduardo Diogo Francisco Nazário" w:date="2022-06-11T13:33:00Z">
                               <w:r>
                                 <w:rPr>
                                   <w:sz w:val="20"/>
@@ -9793,7 +9984,7 @@
                                 <w:delText xml:space="preserve">tendo o sexo feminino </w:delText>
                               </w:r>
                             </w:del>
-                            <w:del w:id="818" w:author="Eduardo Diogo Francisco Nazário" w:date="2022-06-12T02:05:00Z">
+                            <w:del w:id="837" w:author="Eduardo Diogo Francisco Nazário" w:date="2022-06-12T02:05:00Z">
                               <w:r>
                                 <w:rPr>
                                   <w:sz w:val="20"/>
@@ -9802,7 +9993,7 @@
                                 <w:delText xml:space="preserve">valores mais elevados. </w:delText>
                               </w:r>
                             </w:del>
-                            <w:del w:id="819" w:author="Eduardo Diogo Francisco Nazário" w:date="2022-06-11T13:34:00Z">
+                            <w:del w:id="838" w:author="Eduardo Diogo Francisco Nazário" w:date="2022-06-11T13:34:00Z">
                               <w:r>
                                 <w:rPr>
                                   <w:sz w:val="20"/>
@@ -9811,7 +10002,7 @@
                                 <w:delText>Verificamos</w:delText>
                               </w:r>
                             </w:del>
-                            <w:del w:id="820" w:author="Eduardo Diogo Francisco Nazário" w:date="2022-06-12T02:05:00Z">
+                            <w:del w:id="839" w:author="Eduardo Diogo Francisco Nazário" w:date="2022-06-12T02:05:00Z">
                               <w:r>
                                 <w:rPr>
                                   <w:sz w:val="20"/>
@@ -9820,7 +10011,7 @@
                                 <w:delText xml:space="preserve"> que E</w:delText>
                               </w:r>
                             </w:del>
-                            <w:del w:id="821" w:author="Eduardo Diogo Francisco Nazário" w:date="2022-06-11T13:34:00Z">
+                            <w:del w:id="840" w:author="Eduardo Diogo Francisco Nazário" w:date="2022-06-11T13:34:00Z">
                               <w:r>
                                 <w:rPr>
                                   <w:sz w:val="20"/>
@@ -9829,7 +10020,7 @@
                                 <w:delText>S</w:delText>
                               </w:r>
                             </w:del>
-                            <w:del w:id="822" w:author="Eduardo Diogo Francisco Nazário" w:date="2022-06-12T02:05:00Z">
+                            <w:del w:id="841" w:author="Eduardo Diogo Francisco Nazário" w:date="2022-06-12T02:05:00Z">
                               <w:r>
                                 <w:rPr>
                                   <w:sz w:val="20"/>
@@ -9845,7 +10036,7 @@
                                 <w:delText xml:space="preserve"> que desde 2002 até 2019 a EMV aumentou, </w:delText>
                               </w:r>
                             </w:del>
-                            <w:del w:id="823" w:author="Eduardo Diogo Francisco Nazário" w:date="2022-06-11T13:46:00Z">
+                            <w:del w:id="842" w:author="Eduardo Diogo Francisco Nazário" w:date="2022-06-11T13:46:00Z">
                               <w:r>
                                 <w:rPr>
                                   <w:sz w:val="20"/>
@@ -9854,7 +10045,7 @@
                                 <w:delText xml:space="preserve">havendo </w:delText>
                               </w:r>
                             </w:del>
-                            <w:del w:id="824" w:author="Eduardo Diogo Francisco Nazário" w:date="2022-06-12T02:05:00Z">
+                            <w:del w:id="843" w:author="Eduardo Diogo Francisco Nazário" w:date="2022-06-12T02:05:00Z">
                               <w:r>
                                 <w:rPr>
                                   <w:sz w:val="20"/>
@@ -9863,7 +10054,7 @@
                                 <w:delText xml:space="preserve">alguns anos em que </w:delText>
                               </w:r>
                             </w:del>
-                            <w:del w:id="825" w:author="Eduardo Diogo Francisco Nazário" w:date="2022-06-11T13:46:00Z">
+                            <w:del w:id="844" w:author="Eduardo Diogo Francisco Nazário" w:date="2022-06-11T13:46:00Z">
                               <w:r>
                                 <w:rPr>
                                   <w:sz w:val="20"/>
@@ -9872,7 +10063,7 @@
                                 <w:delText xml:space="preserve">decresceu </w:delText>
                               </w:r>
                             </w:del>
-                            <w:del w:id="826" w:author="Eduardo Diogo Francisco Nazário" w:date="2022-06-12T02:05:00Z">
+                            <w:del w:id="845" w:author="Eduardo Diogo Francisco Nazário" w:date="2022-06-12T02:05:00Z">
                               <w:r>
                                 <w:rPr>
                                   <w:sz w:val="20"/>
@@ -9885,7 +10076,7 @@
                           <w:p>
                             <w:pPr>
                               <w:rPr>
-                                <w:del w:id="827" w:author="Eduardo Diogo Francisco Nazário" w:date="2022-06-12T02:05:00Z"/>
+                                <w:del w:id="846" w:author="Eduardo Diogo Francisco Nazário" w:date="2022-06-12T02:05:00Z"/>
                                 <w:sz w:val="20"/>
                                 <w:szCs w:val="20"/>
                               </w:rPr>
@@ -9898,7 +10089,7 @@
                                 <w:szCs w:val="20"/>
                               </w:rPr>
                             </w:pPr>
-                            <w:del w:id="828" w:author="Eduardo Diogo Francisco Nazário" w:date="2022-06-12T02:12:00Z">
+                            <w:del w:id="847" w:author="Eduardo Diogo Francisco Nazário" w:date="2022-06-12T02:12:00Z">
                               <w:r>
                                 <w:rPr>
                                   <w:b/>
@@ -9969,12 +10160,12 @@
                     <w:p>
                       <w:pPr>
                         <w:rPr>
-                          <w:del w:id="829" w:author="Eduardo Diogo Francisco Nazário" w:date="2022-06-12T22:03:00Z"/>
+                          <w:del w:id="848" w:author="Eduardo Diogo Francisco Nazário" w:date="2022-06-12T22:03:00Z"/>
                           <w:sz w:val="20"/>
                           <w:szCs w:val="20"/>
                         </w:rPr>
                       </w:pPr>
-                      <w:ins w:id="830" w:author="Eduardo Diogo Francisco Nazário" w:date="2022-06-12T22:03:00Z">
+                      <w:ins w:id="849" w:author="Eduardo Diogo Francisco Nazário" w:date="2022-06-12T22:03:00Z">
                         <w:r>
                           <w:rPr>
                             <w:sz w:val="20"/>
@@ -9983,7 +10174,7 @@
                           <w:t xml:space="preserve">A partir destes </w:t>
                         </w:r>
                       </w:ins>
-                      <w:ins w:id="831" w:author="Eduardo Diogo Francisco Nazário" w:date="2022-06-12T22:08:00Z">
+                      <w:ins w:id="850" w:author="Eduardo Diogo Francisco Nazário" w:date="2022-06-12T22:08:00Z">
                         <w:r>
                           <w:rPr>
                             <w:sz w:val="20"/>
@@ -9992,7 +10183,7 @@
                           <w:t>histogramas</w:t>
                         </w:r>
                       </w:ins>
-                      <w:ins w:id="832" w:author="Eduardo Diogo Francisco Nazário" w:date="2022-06-12T22:03:00Z">
+                      <w:ins w:id="851" w:author="Eduardo Diogo Francisco Nazário" w:date="2022-06-12T22:03:00Z">
                         <w:r>
                           <w:rPr>
                             <w:sz w:val="20"/>
@@ -10001,7 +10192,7 @@
                           <w:t xml:space="preserve"> </w:t>
                         </w:r>
                       </w:ins>
-                      <w:ins w:id="833" w:author="Eduardo Diogo Francisco Nazário" w:date="2022-06-12T22:08:00Z">
+                      <w:ins w:id="852" w:author="Eduardo Diogo Francisco Nazário" w:date="2022-06-12T22:08:00Z">
                         <w:r>
                           <w:rPr>
                             <w:sz w:val="20"/>
@@ -10010,7 +10201,7 @@
                           <w:t>(</w:t>
                         </w:r>
                       </w:ins>
-                      <w:ins w:id="834" w:author="Eduardo Diogo Francisco Nazário" w:date="2022-06-12T22:09:00Z">
+                      <w:ins w:id="853" w:author="Eduardo Diogo Francisco Nazário" w:date="2022-06-12T22:09:00Z">
                         <w:r>
                           <w:rPr>
                             <w:sz w:val="20"/>
@@ -10019,7 +10210,7 @@
                           <w:t xml:space="preserve">Frequência Relativa dos valores da distribuição da média) </w:t>
                         </w:r>
                       </w:ins>
-                      <w:ins w:id="835" w:author="Eduardo Diogo Francisco Nazário" w:date="2022-06-12T22:11:00Z">
+                      <w:ins w:id="854" w:author="Eduardo Diogo Francisco Nazário" w:date="2022-06-12T22:11:00Z">
                         <w:r>
                           <w:rPr>
                             <w:sz w:val="20"/>
@@ -10028,7 +10219,7 @@
                           <w:t>e das</w:t>
                         </w:r>
                       </w:ins>
-                      <w:ins w:id="836" w:author="Eduardo Diogo Francisco Nazário" w:date="2022-06-12T22:44:00Z">
+                      <w:ins w:id="855" w:author="Eduardo Diogo Francisco Nazário" w:date="2022-06-12T22:44:00Z">
                         <w:r>
                           <w:rPr>
                             <w:sz w:val="20"/>
@@ -10037,16 +10228,50 @@
                           <w:t xml:space="preserve"> respetivas curvas de</w:t>
                         </w:r>
                       </w:ins>
-                      <w:ins w:id="837" w:author="Eduardo Diogo Francisco Nazário" w:date="2022-06-12T22:11:00Z">
-                        <w:r>
-                          <w:rPr>
-                            <w:sz w:val="20"/>
-                            <w:szCs w:val="20"/>
-                          </w:rPr>
-                          <w:t xml:space="preserve"> distribuições normais com </w:t>
+                      <w:ins w:id="856" w:author="Eduardo Diogo Francisco Nazário" w:date="2022-06-12T22:11:00Z">
+                        <w:r>
+                          <w:rPr>
+                            <w:sz w:val="20"/>
+                            <w:szCs w:val="20"/>
+                          </w:rPr>
+                          <w:t xml:space="preserve"> </w:t>
+                        </w:r>
+                        <w:proofErr w:type="spellStart"/>
+                        <w:r>
+                          <w:rPr>
+                            <w:sz w:val="20"/>
+                            <w:szCs w:val="20"/>
+                          </w:rPr>
+                          <w:t>distribuiç</w:t>
                         </w:r>
                       </w:ins>
-                      <w:ins w:id="838" w:author="Eduardo Diogo Francisco Nazário" w:date="2022-06-12T22:15:00Z">
+                      <w:ins w:id="857" w:author="Eduardo Diogo Francisco Nazário" w:date="2022-06-12T23:15:00Z">
+                        <w:r>
+                          <w:rPr>
+                            <w:sz w:val="20"/>
+                            <w:szCs w:val="20"/>
+                          </w:rPr>
+                          <w:t>ã</w:t>
+                        </w:r>
+                      </w:ins>
+                      <w:ins w:id="858" w:author="Eduardo Diogo Francisco Nazário" w:date="2022-06-12T22:11:00Z">
+                        <w:r>
+                          <w:rPr>
+                            <w:sz w:val="20"/>
+                            <w:szCs w:val="20"/>
+                          </w:rPr>
+                          <w:t>s</w:t>
+                        </w:r>
+                        <w:proofErr w:type="spellEnd"/>
+                        <w:r>
+                          <w:rPr>
+                            <w:sz w:val="20"/>
+                            <w:szCs w:val="20"/>
+                          </w:rPr>
+                          <w:t xml:space="preserve"> normais com </w:t>
+                        </w:r>
+                      </w:ins>
+                      <w:ins w:id="859" w:author="Eduardo Diogo Francisco Nazário" w:date="2022-06-12T22:15:00Z">
                         <w:r>
                           <w:rPr>
                             <w:sz w:val="20"/>
@@ -10055,7 +10280,7 @@
                           <w:t>valor esperado E(X) e Variância Var(X)/n</w:t>
                         </w:r>
                       </w:ins>
-                      <w:ins w:id="839" w:author="Eduardo Diogo Francisco Nazário" w:date="2022-06-12T22:16:00Z">
+                      <w:ins w:id="860" w:author="Eduardo Diogo Francisco Nazário" w:date="2022-06-12T22:16:00Z">
                         <w:r>
                           <w:rPr>
                             <w:sz w:val="20"/>
@@ -10064,7 +10289,7 @@
                           <w:t>,</w:t>
                         </w:r>
                       </w:ins>
-                      <w:ins w:id="840" w:author="Eduardo Diogo Francisco Nazário" w:date="2022-06-12T22:15:00Z">
+                      <w:ins w:id="861" w:author="Eduardo Diogo Francisco Nazário" w:date="2022-06-12T22:15:00Z">
                         <w:r>
                           <w:rPr>
                             <w:sz w:val="20"/>
@@ -10073,7 +10298,7 @@
                           <w:t xml:space="preserve"> podemos</w:t>
                         </w:r>
                       </w:ins>
-                      <w:ins w:id="841" w:author="Eduardo Diogo Francisco Nazário" w:date="2022-06-12T22:16:00Z">
+                      <w:ins w:id="862" w:author="Eduardo Diogo Francisco Nazário" w:date="2022-06-12T22:16:00Z">
                         <w:r>
                           <w:rPr>
                             <w:sz w:val="20"/>
@@ -10082,7 +10307,7 @@
                           <w:t xml:space="preserve"> </w:t>
                         </w:r>
                       </w:ins>
-                      <w:ins w:id="842" w:author="Eduardo Diogo Francisco Nazário" w:date="2022-06-12T22:17:00Z">
+                      <w:ins w:id="863" w:author="Eduardo Diogo Francisco Nazário" w:date="2022-06-12T22:17:00Z">
                         <w:r>
                           <w:rPr>
                             <w:sz w:val="20"/>
@@ -10091,7 +10316,7 @@
                           <w:t>perceber que as amostras tendem a ficar</w:t>
                         </w:r>
                       </w:ins>
-                      <w:ins w:id="843" w:author="Eduardo Diogo Francisco Nazário" w:date="2022-06-12T22:25:00Z">
+                      <w:ins w:id="864" w:author="Eduardo Diogo Francisco Nazário" w:date="2022-06-12T22:25:00Z">
                         <w:r>
                           <w:rPr>
                             <w:sz w:val="20"/>
@@ -10100,7 +10325,7 @@
                           <w:t xml:space="preserve"> distribuídas</w:t>
                         </w:r>
                       </w:ins>
-                      <w:ins w:id="844" w:author="Eduardo Diogo Francisco Nazário" w:date="2022-06-12T22:29:00Z">
+                      <w:ins w:id="865" w:author="Eduardo Diogo Francisco Nazário" w:date="2022-06-12T22:29:00Z">
                         <w:r>
                           <w:rPr>
                             <w:sz w:val="20"/>
@@ -10109,16 +10334,23 @@
                           <w:t xml:space="preserve"> de acordo com a curva.</w:t>
                         </w:r>
                       </w:ins>
-                      <w:ins w:id="845" w:author="Eduardo Diogo Francisco Nazário" w:date="2022-06-12T22:35:00Z">
-                        <w:r>
-                          <w:rPr>
-                            <w:sz w:val="20"/>
-                            <w:szCs w:val="20"/>
-                          </w:rPr>
-                          <w:t xml:space="preserve"> Os </w:t>
+                      <w:ins w:id="866" w:author="Eduardo Diogo Francisco Nazário" w:date="2022-06-12T22:35:00Z">
+                        <w:r>
+                          <w:rPr>
+                            <w:sz w:val="20"/>
+                            <w:szCs w:val="20"/>
+                          </w:rPr>
+                          <w:t xml:space="preserve"> </w:t>
+                        </w:r>
+                        <w:r>
+                          <w:rPr>
+                            <w:sz w:val="20"/>
+                            <w:szCs w:val="20"/>
+                          </w:rPr>
+                          <w:t xml:space="preserve">Os </w:t>
                         </w:r>
                       </w:ins>
-                      <w:ins w:id="846" w:author="Eduardo Diogo Francisco Nazário" w:date="2022-06-12T22:46:00Z">
+                      <w:ins w:id="867" w:author="Eduardo Diogo Francisco Nazário" w:date="2022-06-12T22:46:00Z">
                         <w:r>
                           <w:rPr>
                             <w:sz w:val="20"/>
@@ -10127,7 +10359,7 @@
                           <w:t>histogramas</w:t>
                         </w:r>
                       </w:ins>
-                      <w:ins w:id="847" w:author="Eduardo Diogo Francisco Nazário" w:date="2022-06-12T22:35:00Z">
+                      <w:ins w:id="868" w:author="Eduardo Diogo Francisco Nazário" w:date="2022-06-12T22:35:00Z">
                         <w:r>
                           <w:rPr>
                             <w:sz w:val="20"/>
@@ -10136,7 +10368,7 @@
                           <w:t xml:space="preserve"> abaixo são </w:t>
                         </w:r>
                       </w:ins>
-                      <w:ins w:id="848" w:author="Eduardo Diogo Francisco Nazário" w:date="2022-06-12T22:46:00Z">
+                      <w:ins w:id="869" w:author="Eduardo Diogo Francisco Nazário" w:date="2022-06-12T22:46:00Z">
                         <w:r>
                           <w:rPr>
                             <w:sz w:val="20"/>
@@ -10145,57 +10377,108 @@
                           <w:t>histogramas</w:t>
                         </w:r>
                       </w:ins>
-                      <w:ins w:id="849" w:author="Eduardo Diogo Francisco Nazário" w:date="2022-06-12T22:35:00Z">
-                        <w:r>
-                          <w:rPr>
-                            <w:sz w:val="20"/>
-                            <w:szCs w:val="20"/>
-                          </w:rPr>
-                          <w:t xml:space="preserve"> de densidade (obtidos usando </w:t>
+                      <w:ins w:id="870" w:author="Eduardo Diogo Francisco Nazário" w:date="2022-06-12T22:35:00Z">
+                        <w:r>
+                          <w:rPr>
+                            <w:sz w:val="20"/>
+                            <w:szCs w:val="20"/>
+                          </w:rPr>
+                          <w:t xml:space="preserve"> de densidade (obtidos usando</w:t>
                         </w:r>
                       </w:ins>
-                      <w:ins w:id="850" w:author="Eduardo Diogo Francisco Nazário" w:date="2022-06-12T22:36:00Z">
-                        <w:r>
-                          <w:rPr>
-                            <w:sz w:val="20"/>
-                            <w:szCs w:val="20"/>
-                          </w:rPr>
-                          <w:t xml:space="preserve">y = </w:t>
+                      <w:ins w:id="871" w:author="Eduardo Diogo Francisco Nazário" w:date="2022-06-12T23:14:00Z">
+                        <w:r>
+                          <w:rPr>
+                            <w:sz w:val="20"/>
+                            <w:szCs w:val="20"/>
+                          </w:rPr>
+                          <w:t xml:space="preserve"> </w:t>
+                        </w:r>
+                      </w:ins>
+                      <w:ins w:id="872" w:author="Eduardo Diogo Francisco Nazário" w:date="2022-06-12T22:36:00Z">
+                        <w:r>
+                          <w:rPr>
+                            <w:rFonts w:ascii="Andale Mono" w:hAnsi="Andale Mono" w:cs="Courier New"/>
+                            <w:sz w:val="16"/>
+                            <w:szCs w:val="16"/>
+                            <w:rPrChange w:id="873" w:author="Eduardo Diogo Francisco Nazário" w:date="2022-06-12T23:14:00Z">
+                              <w:rPr>
+                                <w:sz w:val="20"/>
+                                <w:szCs w:val="20"/>
+                              </w:rPr>
+                            </w:rPrChange>
+                          </w:rPr>
+                          <w:t>y=</w:t>
                         </w:r>
                         <w:proofErr w:type="spellStart"/>
                         <w:r>
                           <w:rPr>
-                            <w:sz w:val="20"/>
-                            <w:szCs w:val="20"/>
+                            <w:rFonts w:ascii="Andale Mono" w:hAnsi="Andale Mono" w:cs="Courier New"/>
+                            <w:sz w:val="16"/>
+                            <w:szCs w:val="16"/>
+                            <w:rPrChange w:id="874" w:author="Eduardo Diogo Francisco Nazário" w:date="2022-06-12T23:14:00Z">
+                              <w:rPr>
+                                <w:sz w:val="20"/>
+                                <w:szCs w:val="20"/>
+                              </w:rPr>
+                            </w:rPrChange>
                           </w:rPr>
                           <w:t>stat</w:t>
                         </w:r>
                         <w:proofErr w:type="spellEnd"/>
                         <w:r>
                           <w:rPr>
-                            <w:sz w:val="20"/>
-                            <w:szCs w:val="20"/>
+                            <w:rFonts w:ascii="Andale Mono" w:hAnsi="Andale Mono" w:cs="Courier New"/>
+                            <w:sz w:val="16"/>
+                            <w:szCs w:val="16"/>
+                            <w:rPrChange w:id="875" w:author="Eduardo Diogo Francisco Nazário" w:date="2022-06-12T23:14:00Z">
+                              <w:rPr>
+                                <w:sz w:val="20"/>
+                                <w:szCs w:val="20"/>
+                              </w:rPr>
+                            </w:rPrChange>
                           </w:rPr>
                           <w:t>(</w:t>
                         </w:r>
                         <w:proofErr w:type="spellStart"/>
                         <w:r>
                           <w:rPr>
-                            <w:sz w:val="20"/>
-                            <w:szCs w:val="20"/>
+                            <w:rFonts w:ascii="Andale Mono" w:hAnsi="Andale Mono" w:cs="Courier New"/>
+                            <w:sz w:val="16"/>
+                            <w:szCs w:val="16"/>
+                            <w:rPrChange w:id="876" w:author="Eduardo Diogo Francisco Nazário" w:date="2022-06-12T23:14:00Z">
+                              <w:rPr>
+                                <w:sz w:val="20"/>
+                                <w:szCs w:val="20"/>
+                              </w:rPr>
+                            </w:rPrChange>
                           </w:rPr>
                           <w:t>density</w:t>
                         </w:r>
                         <w:proofErr w:type="spellEnd"/>
                         <w:r>
                           <w:rPr>
-                            <w:sz w:val="20"/>
-                            <w:szCs w:val="20"/>
-                          </w:rPr>
-                          <w:t>) no código acima</w:t>
+                            <w:rFonts w:ascii="Andale Mono" w:hAnsi="Andale Mono" w:cs="Courier New"/>
+                            <w:sz w:val="16"/>
+                            <w:szCs w:val="16"/>
+                            <w:rPrChange w:id="877" w:author="Eduardo Diogo Francisco Nazário" w:date="2022-06-12T23:14:00Z">
+                              <w:rPr>
+                                <w:sz w:val="20"/>
+                                <w:szCs w:val="20"/>
+                              </w:rPr>
+                            </w:rPrChange>
+                          </w:rPr>
+                          <w:t>)</w:t>
+                        </w:r>
+                        <w:r>
+                          <w:rPr>
+                            <w:sz w:val="20"/>
+                            <w:szCs w:val="20"/>
+                          </w:rPr>
+                          <w:t xml:space="preserve"> no código acima</w:t>
                         </w:r>
                       </w:ins>
-                      <w:ins w:id="851" w:author="Eduardo Diogo Francisco Nazário" w:date="2022-06-12T22:35:00Z">
+                      <w:ins w:id="878" w:author="Eduardo Diogo Francisco Nazário" w:date="2022-06-12T22:35:00Z">
                         <w:r>
                           <w:rPr>
                             <w:sz w:val="20"/>
@@ -10204,34 +10487,133 @@
                           <w:t>)</w:t>
                         </w:r>
                       </w:ins>
-                      <w:ins w:id="852" w:author="Eduardo Diogo Francisco Nazário" w:date="2022-06-12T22:36:00Z">
-                        <w:r>
-                          <w:rPr>
-                            <w:sz w:val="20"/>
-                            <w:szCs w:val="20"/>
-                          </w:rPr>
-                          <w:t>, permitem nos perceber melhor que com o aumento do número de amos</w:t>
+                      <w:ins w:id="879" w:author="Eduardo Diogo Francisco Nazário" w:date="2022-06-12T23:15:00Z">
+                        <w:r>
+                          <w:rPr>
+                            <w:sz w:val="20"/>
+                            <w:szCs w:val="20"/>
+                          </w:rPr>
+                          <w:t xml:space="preserve"> e</w:t>
                         </w:r>
                       </w:ins>
-                      <w:ins w:id="853" w:author="Eduardo Diogo Francisco Nazário" w:date="2022-06-12T22:37:00Z">
-                        <w:r>
-                          <w:rPr>
-                            <w:sz w:val="20"/>
-                            <w:szCs w:val="20"/>
-                          </w:rPr>
-                          <w:t xml:space="preserve">tras esta </w:t>
+                      <w:ins w:id="880" w:author="Eduardo Diogo Francisco Nazário" w:date="2022-06-12T22:36:00Z">
+                        <w:r>
+                          <w:rPr>
+                            <w:sz w:val="20"/>
+                            <w:szCs w:val="20"/>
+                          </w:rPr>
+                          <w:t xml:space="preserve"> permitem</w:t>
                         </w:r>
                       </w:ins>
-                      <w:ins w:id="854" w:author="Eduardo Diogo Francisco Nazário" w:date="2022-06-12T22:39:00Z">
-                        <w:r>
-                          <w:rPr>
-                            <w:sz w:val="20"/>
-                            <w:szCs w:val="20"/>
-                          </w:rPr>
-                          <w:t xml:space="preserve">tendência verifica-se cada vez mais. O </w:t>
+                      <w:ins w:id="881" w:author="Eduardo Diogo Francisco Nazário" w:date="2022-06-12T23:15:00Z">
+                        <w:r>
+                          <w:rPr>
+                            <w:sz w:val="20"/>
+                            <w:szCs w:val="20"/>
+                          </w:rPr>
+                          <w:t>-</w:t>
                         </w:r>
                       </w:ins>
-                      <w:ins w:id="855" w:author="Eduardo Diogo Francisco Nazário" w:date="2022-06-12T22:40:00Z">
+                      <w:ins w:id="882" w:author="Eduardo Diogo Francisco Nazário" w:date="2022-06-12T22:36:00Z">
+                        <w:r>
+                          <w:rPr>
+                            <w:sz w:val="20"/>
+                            <w:szCs w:val="20"/>
+                          </w:rPr>
+                          <w:t>nos perceber melhor que</w:t>
+                        </w:r>
+                      </w:ins>
+                      <w:ins w:id="883" w:author="Eduardo Diogo Francisco Nazário" w:date="2022-06-12T23:15:00Z">
+                        <w:r>
+                          <w:rPr>
+                            <w:sz w:val="20"/>
+                            <w:szCs w:val="20"/>
+                          </w:rPr>
+                          <w:t>,</w:t>
+                        </w:r>
+                      </w:ins>
+                      <w:ins w:id="884" w:author="Eduardo Diogo Francisco Nazário" w:date="2022-06-12T22:36:00Z">
+                        <w:r>
+                          <w:rPr>
+                            <w:sz w:val="20"/>
+                            <w:szCs w:val="20"/>
+                          </w:rPr>
+                          <w:t xml:space="preserve"> com o aumento do número de amos</w:t>
+                        </w:r>
+                      </w:ins>
+                      <w:ins w:id="885" w:author="Eduardo Diogo Francisco Nazário" w:date="2022-06-12T22:37:00Z">
+                        <w:r>
+                          <w:rPr>
+                            <w:sz w:val="20"/>
+                            <w:szCs w:val="20"/>
+                          </w:rPr>
+                          <w:t>tras</w:t>
+                        </w:r>
+                      </w:ins>
+                      <w:ins w:id="886" w:author="Eduardo Diogo Francisco Nazário" w:date="2022-06-12T23:16:00Z">
+                        <w:r>
+                          <w:rPr>
+                            <w:sz w:val="20"/>
+                            <w:szCs w:val="20"/>
+                          </w:rPr>
+                          <w:t>,</w:t>
+                        </w:r>
+                      </w:ins>
+                      <w:ins w:id="887" w:author="Eduardo Diogo Francisco Nazário" w:date="2022-06-12T22:37:00Z">
+                        <w:r>
+                          <w:rPr>
+                            <w:sz w:val="20"/>
+                            <w:szCs w:val="20"/>
+                          </w:rPr>
+                          <w:t xml:space="preserve"> esta </w:t>
+                        </w:r>
+                      </w:ins>
+                      <w:ins w:id="888" w:author="Eduardo Diogo Francisco Nazário" w:date="2022-06-12T22:39:00Z">
+                        <w:r>
+                          <w:rPr>
+                            <w:sz w:val="20"/>
+                            <w:szCs w:val="20"/>
+                          </w:rPr>
+                          <w:t>tendência verifica-se cada vez mais</w:t>
+                        </w:r>
+                      </w:ins>
+                      <w:ins w:id="889" w:author="Eduardo Diogo Francisco Nazário" w:date="2022-06-12T23:16:00Z">
+                        <w:r>
+                          <w:rPr>
+                            <w:sz w:val="20"/>
+                            <w:szCs w:val="20"/>
+                          </w:rPr>
+                          <w:t>,</w:t>
+                        </w:r>
+                      </w:ins>
+                      <w:ins w:id="890" w:author="Eduardo Diogo Francisco Nazário" w:date="2022-06-12T22:39:00Z">
+                        <w:r>
+                          <w:rPr>
+                            <w:sz w:val="20"/>
+                            <w:szCs w:val="20"/>
+                          </w:rPr>
+                          <w:t xml:space="preserve"> </w:t>
+                        </w:r>
+                      </w:ins>
+                      <w:ins w:id="891" w:author="Eduardo Diogo Francisco Nazário" w:date="2022-06-12T23:16:00Z">
+                        <w:r>
+                          <w:rPr>
+                            <w:sz w:val="20"/>
+                            <w:szCs w:val="20"/>
+                          </w:rPr>
+                          <w:t>o</w:t>
+                        </w:r>
+                      </w:ins>
+                      <w:ins w:id="892" w:author="Eduardo Diogo Francisco Nazário" w:date="2022-06-12T22:39:00Z">
+                        <w:r>
+                          <w:rPr>
+                            <w:sz w:val="20"/>
+                            <w:szCs w:val="20"/>
+                          </w:rPr>
+                          <w:t xml:space="preserve"> </w:t>
+                        </w:r>
+                      </w:ins>
+                      <w:ins w:id="893" w:author="Eduardo Diogo Francisco Nazário" w:date="2022-06-12T22:40:00Z">
                         <w:r>
                           <w:rPr>
                             <w:sz w:val="20"/>
@@ -10240,7 +10622,7 @@
                           <w:t xml:space="preserve">que vai de </w:t>
                         </w:r>
                       </w:ins>
-                      <w:ins w:id="856" w:author="Eduardo Diogo Francisco Nazário" w:date="2022-06-12T22:41:00Z">
+                      <w:ins w:id="894" w:author="Eduardo Diogo Francisco Nazário" w:date="2022-06-12T22:41:00Z">
                         <w:r>
                           <w:rPr>
                             <w:sz w:val="20"/>
@@ -10249,7 +10631,7 @@
                           <w:t xml:space="preserve">encontro </w:t>
                         </w:r>
                       </w:ins>
-                      <w:ins w:id="857" w:author="Eduardo Diogo Francisco Nazário" w:date="2022-06-12T22:44:00Z">
+                      <w:ins w:id="895" w:author="Eduardo Diogo Francisco Nazário" w:date="2022-06-12T22:44:00Z">
                         <w:r>
                           <w:rPr>
                             <w:sz w:val="20"/>
@@ -10258,7 +10640,7 @@
                           <w:t>a</w:t>
                         </w:r>
                       </w:ins>
-                      <w:ins w:id="858" w:author="Eduardo Diogo Francisco Nazário" w:date="2022-06-12T22:39:00Z">
+                      <w:ins w:id="896" w:author="Eduardo Diogo Francisco Nazário" w:date="2022-06-12T22:39:00Z">
                         <w:r>
                           <w:rPr>
                             <w:sz w:val="20"/>
@@ -10267,7 +10649,7 @@
                           <w:t>o teorema do limite central</w:t>
                         </w:r>
                       </w:ins>
-                      <w:ins w:id="859" w:author="Eduardo Diogo Francisco Nazário" w:date="2022-06-12T22:42:00Z">
+                      <w:ins w:id="897" w:author="Eduardo Diogo Francisco Nazário" w:date="2022-06-12T22:42:00Z">
                         <w:r>
                           <w:rPr>
                             <w:sz w:val="20"/>
@@ -10276,7 +10658,7 @@
                           <w:t>.</w:t>
                         </w:r>
                       </w:ins>
-                      <w:del w:id="860" w:author="Eduardo Diogo Francisco Nazário" w:date="2022-06-12T01:54:00Z">
+                      <w:del w:id="898" w:author="Eduardo Diogo Francisco Nazário" w:date="2022-06-12T01:54:00Z">
                         <w:r>
                           <w:rPr>
                             <w:sz w:val="20"/>
@@ -10408,7 +10790,7 @@
                     <w:p>
                       <w:pPr>
                         <w:rPr>
-                          <w:ins w:id="861" w:author="Eduardo Diogo Francisco Nazário" w:date="2022-06-12T22:35:00Z"/>
+                          <w:ins w:id="899" w:author="Eduardo Diogo Francisco Nazário" w:date="2022-06-12T22:35:00Z"/>
                           <w:sz w:val="20"/>
                           <w:szCs w:val="20"/>
                         </w:rPr>
@@ -10417,7 +10799,7 @@
                     <w:p>
                       <w:pPr>
                         <w:rPr>
-                          <w:ins w:id="862" w:author="Eduardo Diogo Francisco Nazário" w:date="2022-06-12T22:35:00Z"/>
+                          <w:ins w:id="900" w:author="Eduardo Diogo Francisco Nazário" w:date="2022-06-12T22:35:00Z"/>
                           <w:sz w:val="20"/>
                           <w:szCs w:val="20"/>
                         </w:rPr>
@@ -10426,7 +10808,7 @@
                     <w:p>
                       <w:pPr>
                         <w:rPr>
-                          <w:del w:id="863" w:author="Eduardo Diogo Francisco Nazário" w:date="2022-06-12T22:03:00Z"/>
+                          <w:del w:id="901" w:author="Eduardo Diogo Francisco Nazário" w:date="2022-06-12T22:03:00Z"/>
                           <w:sz w:val="20"/>
                           <w:szCs w:val="20"/>
                         </w:rPr>
@@ -10435,12 +10817,12 @@
                     <w:p>
                       <w:pPr>
                         <w:rPr>
-                          <w:del w:id="864" w:author="Eduardo Diogo Francisco Nazário" w:date="2022-06-11T13:46:00Z"/>
+                          <w:del w:id="902" w:author="Eduardo Diogo Francisco Nazário" w:date="2022-06-11T13:46:00Z"/>
                           <w:sz w:val="20"/>
                           <w:szCs w:val="20"/>
                         </w:rPr>
                       </w:pPr>
-                      <w:del w:id="865" w:author="Eduardo Diogo Francisco Nazário" w:date="2022-06-12T02:03:00Z">
+                      <w:del w:id="903" w:author="Eduardo Diogo Francisco Nazário" w:date="2022-06-12T02:03:00Z">
                         <w:r>
                           <w:rPr>
                             <w:sz w:val="20"/>
@@ -10449,7 +10831,7 @@
                           <w:delText>P</w:delText>
                         </w:r>
                       </w:del>
-                      <w:del w:id="866" w:author="Eduardo Diogo Francisco Nazário" w:date="2022-06-12T22:03:00Z">
+                      <w:del w:id="904" w:author="Eduardo Diogo Francisco Nazário" w:date="2022-06-12T22:03:00Z">
                         <w:r>
                           <w:rPr>
                             <w:sz w:val="20"/>
@@ -10458,7 +10840,7 @@
                           <w:delText xml:space="preserve">odemos facilmente verificar </w:delText>
                         </w:r>
                       </w:del>
-                      <w:del w:id="867" w:author="Eduardo Diogo Francisco Nazário" w:date="2022-06-12T03:25:00Z">
+                      <w:del w:id="905" w:author="Eduardo Diogo Francisco Nazário" w:date="2022-06-12T03:25:00Z">
                         <w:r>
                           <w:rPr>
                             <w:sz w:val="20"/>
@@ -10467,7 +10849,7 @@
                           <w:delText xml:space="preserve">que </w:delText>
                         </w:r>
                       </w:del>
-                      <w:del w:id="868" w:author="Eduardo Diogo Francisco Nazário" w:date="2022-06-12T02:05:00Z">
+                      <w:del w:id="906" w:author="Eduardo Diogo Francisco Nazário" w:date="2022-06-12T02:05:00Z">
                         <w:r>
                           <w:rPr>
                             <w:sz w:val="20"/>
@@ -10476,7 +10858,7 @@
                           <w:delText xml:space="preserve">existe uma grande diferença na EMV entre os elementos do sexo masculino e feminino, </w:delText>
                         </w:r>
                       </w:del>
-                      <w:del w:id="869" w:author="Eduardo Diogo Francisco Nazário" w:date="2022-06-11T13:33:00Z">
+                      <w:del w:id="907" w:author="Eduardo Diogo Francisco Nazário" w:date="2022-06-11T13:33:00Z">
                         <w:r>
                           <w:rPr>
                             <w:sz w:val="20"/>
@@ -10485,7 +10867,7 @@
                           <w:delText xml:space="preserve">tendo o sexo feminino </w:delText>
                         </w:r>
                       </w:del>
-                      <w:del w:id="870" w:author="Eduardo Diogo Francisco Nazário" w:date="2022-06-12T02:05:00Z">
+                      <w:del w:id="908" w:author="Eduardo Diogo Francisco Nazário" w:date="2022-06-12T02:05:00Z">
                         <w:r>
                           <w:rPr>
                             <w:sz w:val="20"/>
@@ -10494,7 +10876,7 @@
                           <w:delText xml:space="preserve">valores mais elevados. </w:delText>
                         </w:r>
                       </w:del>
-                      <w:del w:id="871" w:author="Eduardo Diogo Francisco Nazário" w:date="2022-06-11T13:34:00Z">
+                      <w:del w:id="909" w:author="Eduardo Diogo Francisco Nazário" w:date="2022-06-11T13:34:00Z">
                         <w:r>
                           <w:rPr>
                             <w:sz w:val="20"/>
@@ -10503,7 +10885,7 @@
                           <w:delText>Verificamos</w:delText>
                         </w:r>
                       </w:del>
-                      <w:del w:id="872" w:author="Eduardo Diogo Francisco Nazário" w:date="2022-06-12T02:05:00Z">
+                      <w:del w:id="910" w:author="Eduardo Diogo Francisco Nazário" w:date="2022-06-12T02:05:00Z">
                         <w:r>
                           <w:rPr>
                             <w:sz w:val="20"/>
@@ -10512,7 +10894,7 @@
                           <w:delText xml:space="preserve"> que E</w:delText>
                         </w:r>
                       </w:del>
-                      <w:del w:id="873" w:author="Eduardo Diogo Francisco Nazário" w:date="2022-06-11T13:34:00Z">
+                      <w:del w:id="911" w:author="Eduardo Diogo Francisco Nazário" w:date="2022-06-11T13:34:00Z">
                         <w:r>
                           <w:rPr>
                             <w:sz w:val="20"/>
@@ -10521,7 +10903,7 @@
                           <w:delText>S</w:delText>
                         </w:r>
                       </w:del>
-                      <w:del w:id="874" w:author="Eduardo Diogo Francisco Nazário" w:date="2022-06-12T02:05:00Z">
+                      <w:del w:id="912" w:author="Eduardo Diogo Francisco Nazário" w:date="2022-06-12T02:05:00Z">
                         <w:r>
                           <w:rPr>
                             <w:sz w:val="20"/>
@@ -10537,7 +10919,7 @@
                           <w:delText xml:space="preserve"> que desde 2002 até 2019 a EMV aumentou, </w:delText>
                         </w:r>
                       </w:del>
-                      <w:del w:id="875" w:author="Eduardo Diogo Francisco Nazário" w:date="2022-06-11T13:46:00Z">
+                      <w:del w:id="913" w:author="Eduardo Diogo Francisco Nazário" w:date="2022-06-11T13:46:00Z">
                         <w:r>
                           <w:rPr>
                             <w:sz w:val="20"/>
@@ -10546,7 +10928,7 @@
                           <w:delText xml:space="preserve">havendo </w:delText>
                         </w:r>
                       </w:del>
-                      <w:del w:id="876" w:author="Eduardo Diogo Francisco Nazário" w:date="2022-06-12T02:05:00Z">
+                      <w:del w:id="914" w:author="Eduardo Diogo Francisco Nazário" w:date="2022-06-12T02:05:00Z">
                         <w:r>
                           <w:rPr>
                             <w:sz w:val="20"/>
@@ -10555,7 +10937,7 @@
                           <w:delText xml:space="preserve">alguns anos em que </w:delText>
                         </w:r>
                       </w:del>
-                      <w:del w:id="877" w:author="Eduardo Diogo Francisco Nazário" w:date="2022-06-11T13:46:00Z">
+                      <w:del w:id="915" w:author="Eduardo Diogo Francisco Nazário" w:date="2022-06-11T13:46:00Z">
                         <w:r>
                           <w:rPr>
                             <w:sz w:val="20"/>
@@ -10564,7 +10946,7 @@
                           <w:delText xml:space="preserve">decresceu </w:delText>
                         </w:r>
                       </w:del>
-                      <w:del w:id="878" w:author="Eduardo Diogo Francisco Nazário" w:date="2022-06-12T02:05:00Z">
+                      <w:del w:id="916" w:author="Eduardo Diogo Francisco Nazário" w:date="2022-06-12T02:05:00Z">
                         <w:r>
                           <w:rPr>
                             <w:sz w:val="20"/>
@@ -10577,7 +10959,7 @@
                     <w:p>
                       <w:pPr>
                         <w:rPr>
-                          <w:del w:id="879" w:author="Eduardo Diogo Francisco Nazário" w:date="2022-06-12T02:05:00Z"/>
+                          <w:del w:id="917" w:author="Eduardo Diogo Francisco Nazário" w:date="2022-06-12T02:05:00Z"/>
                           <w:sz w:val="20"/>
                           <w:szCs w:val="20"/>
                         </w:rPr>
@@ -10590,7 +10972,7 @@
                           <w:szCs w:val="20"/>
                         </w:rPr>
                       </w:pPr>
-                      <w:del w:id="880" w:author="Eduardo Diogo Francisco Nazário" w:date="2022-06-12T02:12:00Z">
+                      <w:del w:id="918" w:author="Eduardo Diogo Francisco Nazário" w:date="2022-06-12T02:12:00Z">
                         <w:r>
                           <w:rPr>
                             <w:b/>
@@ -10648,14 +11030,14 @@
     <w:p>
       <w:pPr>
         <w:rPr>
-          <w:del w:id="881" w:author="Eduardo Diogo Francisco Nazário" w:date="2022-06-12T01:53:00Z"/>
+          <w:del w:id="919" w:author="Eduardo Diogo Francisco Nazário" w:date="2022-06-12T01:53:00Z"/>
           <w:b/>
           <w:bCs/>
           <w:sz w:val="28"/>
           <w:szCs w:val="28"/>
           <w:u w:val="single"/>
         </w:rPr>
-        <w:pPrChange w:id="882" w:author="Eduardo Diogo Francisco Nazário" w:date="2022-06-12T01:51:00Z">
+        <w:pPrChange w:id="920" w:author="Eduardo Diogo Francisco Nazário" w:date="2022-06-12T01:51:00Z">
           <w:pPr>
             <w:jc w:val="center"/>
           </w:pPr>
@@ -10665,7 +11047,7 @@
     <w:p>
       <w:pPr>
         <w:rPr>
-          <w:del w:id="883" w:author="Eduardo Diogo Francisco Nazário" w:date="2022-06-12T03:15:00Z"/>
+          <w:del w:id="921" w:author="Eduardo Diogo Francisco Nazário" w:date="2022-06-12T03:15:00Z"/>
           <w:b/>
           <w:bCs/>
           <w:sz w:val="28"/>
@@ -10677,7 +11059,7 @@
     <w:p>
       <w:pPr>
         <w:rPr>
-          <w:del w:id="884" w:author="Eduardo Diogo Francisco Nazário" w:date="2022-06-12T01:53:00Z"/>
+          <w:del w:id="922" w:author="Eduardo Diogo Francisco Nazário" w:date="2022-06-12T01:53:00Z"/>
           <w:b/>
           <w:bCs/>
           <w:sz w:val="28"/>
@@ -10689,7 +11071,7 @@
     <w:p>
       <w:pPr>
         <w:rPr>
-          <w:del w:id="885" w:author="Eduardo Diogo Francisco Nazário" w:date="2022-06-12T01:53:00Z"/>
+          <w:del w:id="923" w:author="Eduardo Diogo Francisco Nazário" w:date="2022-06-12T01:53:00Z"/>
           <w:b/>
           <w:bCs/>
           <w:sz w:val="28"/>
@@ -10701,7 +11083,7 @@
     <w:p>
       <w:pPr>
         <w:rPr>
-          <w:del w:id="886" w:author="Eduardo Diogo Francisco Nazário" w:date="2022-06-12T01:52:00Z"/>
+          <w:del w:id="924" w:author="Eduardo Diogo Francisco Nazário" w:date="2022-06-12T01:52:00Z"/>
           <w:b/>
           <w:bCs/>
           <w:sz w:val="28"/>
@@ -10713,7 +11095,7 @@
     <w:p>
       <w:pPr>
         <w:rPr>
-          <w:del w:id="887" w:author="Eduardo Diogo Francisco Nazário" w:date="2022-06-12T01:52:00Z"/>
+          <w:del w:id="925" w:author="Eduardo Diogo Francisco Nazário" w:date="2022-06-12T01:52:00Z"/>
           <w:b/>
           <w:bCs/>
           <w:sz w:val="28"/>
@@ -10725,7 +11107,7 @@
     <w:p>
       <w:pPr>
         <w:rPr>
-          <w:del w:id="888" w:author="Eduardo Diogo Francisco Nazário" w:date="2022-06-12T01:52:00Z"/>
+          <w:del w:id="926" w:author="Eduardo Diogo Francisco Nazário" w:date="2022-06-12T01:52:00Z"/>
           <w:b/>
           <w:bCs/>
           <w:sz w:val="28"/>
@@ -10737,7 +11119,7 @@
     <w:p>
       <w:pPr>
         <w:rPr>
-          <w:ins w:id="889" w:author="Eduardo Diogo Francisco Nazário" w:date="2022-06-12T22:32:00Z"/>
+          <w:ins w:id="927" w:author="Eduardo Diogo Francisco Nazário" w:date="2022-06-12T22:32:00Z"/>
           <w:b/>
           <w:bCs/>
           <w:sz w:val="28"/>
@@ -10755,7 +11137,7 @@
         </w:rPr>
         <w:t>Comentário</w:t>
       </w:r>
-      <w:del w:id="890" w:author="Eduardo Diogo Francisco Nazário" w:date="2022-06-12T22:32:00Z">
+      <w:del w:id="928" w:author="Eduardo Diogo Francisco Nazário" w:date="2022-06-12T22:32:00Z">
         <w:r>
           <w:rPr>
             <w:b/>
@@ -10771,12 +11153,12 @@
     <w:p>
       <w:pPr>
         <w:rPr>
-          <w:ins w:id="891" w:author="Eduardo Diogo Francisco Nazário" w:date="2022-06-12T22:31:00Z"/>
+          <w:ins w:id="929" w:author="Eduardo Diogo Francisco Nazário" w:date="2022-06-12T22:31:00Z"/>
           <w:sz w:val="28"/>
           <w:szCs w:val="28"/>
-          <w:rPrChange w:id="892" w:author="Eduardo Diogo Francisco Nazário" w:date="2022-06-12T22:31:00Z">
+          <w:rPrChange w:id="930" w:author="Eduardo Diogo Francisco Nazário" w:date="2022-06-12T22:31:00Z">
             <w:rPr>
-              <w:ins w:id="893" w:author="Eduardo Diogo Francisco Nazário" w:date="2022-06-12T22:31:00Z"/>
+              <w:ins w:id="931" w:author="Eduardo Diogo Francisco Nazário" w:date="2022-06-12T22:31:00Z"/>
               <w:b/>
               <w:bCs/>
               <w:sz w:val="28"/>
@@ -10786,7 +11168,7 @@
           </w:rPrChange>
         </w:rPr>
       </w:pPr>
-      <w:ins w:id="894" w:author="Eduardo Diogo Francisco Nazário" w:date="2022-06-12T22:34:00Z">
+      <w:ins w:id="932" w:author="Eduardo Diogo Francisco Nazário" w:date="2022-06-12T22:34:00Z">
         <w:r>
           <w:rPr>
             <w:noProof/>
@@ -10857,12 +11239,12 @@
           <w:tab w:val="left" w:pos="3090"/>
         </w:tabs>
         <w:rPr>
-          <w:ins w:id="895" w:author="Eduardo Diogo Francisco Nazário" w:date="2022-06-12T22:31:00Z"/>
+          <w:ins w:id="933" w:author="Eduardo Diogo Francisco Nazário" w:date="2022-06-12T22:31:00Z"/>
           <w:sz w:val="28"/>
           <w:szCs w:val="28"/>
-          <w:rPrChange w:id="896" w:author="Eduardo Diogo Francisco Nazário" w:date="2022-06-12T22:31:00Z">
+          <w:rPrChange w:id="934" w:author="Eduardo Diogo Francisco Nazário" w:date="2022-06-12T22:31:00Z">
             <w:rPr>
-              <w:ins w:id="897" w:author="Eduardo Diogo Francisco Nazário" w:date="2022-06-12T22:31:00Z"/>
+              <w:ins w:id="935" w:author="Eduardo Diogo Francisco Nazário" w:date="2022-06-12T22:31:00Z"/>
               <w:b/>
               <w:bCs/>
               <w:sz w:val="28"/>
@@ -10871,11 +11253,11 @@
             </w:rPr>
           </w:rPrChange>
         </w:rPr>
-        <w:pPrChange w:id="898" w:author="Eduardo Diogo Francisco Nazário" w:date="2022-06-12T22:31:00Z">
+        <w:pPrChange w:id="936" w:author="Eduardo Diogo Francisco Nazário" w:date="2022-06-12T22:31:00Z">
           <w:pPr/>
         </w:pPrChange>
       </w:pPr>
-      <w:ins w:id="899" w:author="Eduardo Diogo Francisco Nazário" w:date="2022-06-12T22:31:00Z">
+      <w:ins w:id="937" w:author="Eduardo Diogo Francisco Nazário" w:date="2022-06-12T22:31:00Z">
         <w:r>
           <w:rPr>
             <w:sz w:val="28"/>
@@ -10888,12 +11270,12 @@
     <w:p>
       <w:pPr>
         <w:rPr>
-          <w:ins w:id="900" w:author="Eduardo Diogo Francisco Nazário" w:date="2022-06-12T22:31:00Z"/>
+          <w:ins w:id="938" w:author="Eduardo Diogo Francisco Nazário" w:date="2022-06-12T22:31:00Z"/>
           <w:sz w:val="28"/>
           <w:szCs w:val="28"/>
-          <w:rPrChange w:id="901" w:author="Eduardo Diogo Francisco Nazário" w:date="2022-06-12T22:31:00Z">
+          <w:rPrChange w:id="939" w:author="Eduardo Diogo Francisco Nazário" w:date="2022-06-12T22:31:00Z">
             <w:rPr>
-              <w:ins w:id="902" w:author="Eduardo Diogo Francisco Nazário" w:date="2022-06-12T22:31:00Z"/>
+              <w:ins w:id="940" w:author="Eduardo Diogo Francisco Nazário" w:date="2022-06-12T22:31:00Z"/>
               <w:b/>
               <w:bCs/>
               <w:sz w:val="28"/>
@@ -10907,12 +11289,12 @@
     <w:p>
       <w:pPr>
         <w:rPr>
-          <w:ins w:id="903" w:author="Eduardo Diogo Francisco Nazário" w:date="2022-06-12T22:31:00Z"/>
+          <w:ins w:id="941" w:author="Eduardo Diogo Francisco Nazário" w:date="2022-06-12T22:31:00Z"/>
           <w:sz w:val="28"/>
           <w:szCs w:val="28"/>
-          <w:rPrChange w:id="904" w:author="Eduardo Diogo Francisco Nazário" w:date="2022-06-12T22:31:00Z">
+          <w:rPrChange w:id="942" w:author="Eduardo Diogo Francisco Nazário" w:date="2022-06-12T22:31:00Z">
             <w:rPr>
-              <w:ins w:id="905" w:author="Eduardo Diogo Francisco Nazário" w:date="2022-06-12T22:31:00Z"/>
+              <w:ins w:id="943" w:author="Eduardo Diogo Francisco Nazário" w:date="2022-06-12T22:31:00Z"/>
               <w:b/>
               <w:bCs/>
               <w:sz w:val="28"/>
@@ -10926,12 +11308,12 @@
     <w:p>
       <w:pPr>
         <w:rPr>
-          <w:ins w:id="906" w:author="Eduardo Diogo Francisco Nazário" w:date="2022-06-12T22:31:00Z"/>
+          <w:ins w:id="944" w:author="Eduardo Diogo Francisco Nazário" w:date="2022-06-12T22:31:00Z"/>
           <w:sz w:val="28"/>
           <w:szCs w:val="28"/>
-          <w:rPrChange w:id="907" w:author="Eduardo Diogo Francisco Nazário" w:date="2022-06-12T22:31:00Z">
+          <w:rPrChange w:id="945" w:author="Eduardo Diogo Francisco Nazário" w:date="2022-06-12T22:31:00Z">
             <w:rPr>
-              <w:ins w:id="908" w:author="Eduardo Diogo Francisco Nazário" w:date="2022-06-12T22:31:00Z"/>
+              <w:ins w:id="946" w:author="Eduardo Diogo Francisco Nazário" w:date="2022-06-12T22:31:00Z"/>
               <w:b/>
               <w:bCs/>
               <w:sz w:val="28"/>
@@ -10947,7 +11329,7 @@
         <w:rPr>
           <w:sz w:val="28"/>
           <w:szCs w:val="28"/>
-          <w:rPrChange w:id="909" w:author="Eduardo Diogo Francisco Nazário" w:date="2022-06-12T22:31:00Z">
+          <w:rPrChange w:id="947" w:author="Eduardo Diogo Francisco Nazário" w:date="2022-06-12T22:31:00Z">
             <w:rPr>
               <w:b/>
               <w:bCs/>
@@ -11259,12 +11641,12 @@
     <w:r>
       <w:t xml:space="preserve">Exercício </w:t>
     </w:r>
-    <w:ins w:id="910" w:author="Eduardo Diogo Francisco Nazário" w:date="2022-06-12T21:56:00Z">
+    <w:ins w:id="948" w:author="Eduardo Diogo Francisco Nazário" w:date="2022-06-12T21:56:00Z">
       <w:r>
         <w:t>6</w:t>
       </w:r>
     </w:ins>
-    <w:del w:id="911" w:author="Eduardo Diogo Francisco Nazário" w:date="2022-06-11T23:19:00Z">
+    <w:del w:id="949" w:author="Eduardo Diogo Francisco Nazário" w:date="2022-06-11T23:19:00Z">
       <w:r>
         <w:delText>1</w:delText>
       </w:r>

</xml_diff>